<commit_message>
uploaded Sprint 1 Report, updated Sprint 1 Plan and Release Plan
</commit_message>
<xml_diff>
--- a/HOMEWORK/Release Plan/1.docx
+++ b/HOMEWORK/Release Plan/1.docx
@@ -357,7 +357,7 @@
                 <w:rFonts w:ascii="Playfair Display" w:cs="Playfair Display" w:eastAsia="Playfair Display" w:hAnsi="Playfair Display"/>
                 <w:rtl w:val="0"/>
               </w:rPr>
-              <w:t xml:space="preserve">1.5</w:t>
+              <w:t xml:space="preserve">1.6</w:t>
             </w:r>
           </w:p>
         </w:tc>
@@ -453,7 +453,7 @@
                 <w:rFonts w:ascii="Playfair Display" w:cs="Playfair Display" w:eastAsia="Playfair Display" w:hAnsi="Playfair Display"/>
                 <w:rtl w:val="0"/>
               </w:rPr>
-              <w:t xml:space="preserve">07/02/2018</w:t>
+              <w:t xml:space="preserve">07/08/2018</w:t>
             </w:r>
           </w:p>
         </w:tc>
@@ -762,7 +762,7 @@
           <w:rFonts w:ascii="Playfair Display" w:cs="Playfair Display" w:eastAsia="Playfair Display" w:hAnsi="Playfair Display"/>
           <w:rtl w:val="0"/>
         </w:rPr>
-        <w:t xml:space="preserve">As a user who has lost an item, I want a separate web application specifically for lost and found items at UCSC, so that I only have to look/post in one place. [5 SP] [6 hours]</w:t>
+        <w:t xml:space="preserve">As a user who has lost an item, I want a separate web application specifically for lost and found items at UCSC, so that I only have to look/post in one place. [5 SP] [8 hours]</w:t>
       </w:r>
     </w:p>
     <w:p>
@@ -859,12 +859,26 @@
           <w:rFonts w:ascii="Playfair Display" w:cs="Playfair Display" w:eastAsia="Playfair Display" w:hAnsi="Playfair Display"/>
           <w:rtl w:val="0"/>
         </w:rPr>
-        <w:t xml:space="preserve">As a developer, I want a way to store user inputted information about lost and found items so that any user can view information submitted by other users. [13 SP] [15 hours]</w:t>
-      </w:r>
-      <w:r>
-        <w:rPr>
-          <w:rtl w:val="0"/>
-        </w:rPr>
+        <w:t xml:space="preserve">As a user, I want the web app to store user inputted information about lost and found items so that any user can view the items I’ve posted and so that I can view information submitted by other users. [13 SP] [20 hours]</w:t>
+      </w:r>
+    </w:p>
+    <w:p>
+      <w:pPr>
+        <w:numPr>
+          <w:ilvl w:val="1"/>
+          <w:numId w:val="4"/>
+        </w:numPr>
+        <w:ind w:left="1440" w:hanging="360"/>
+        <w:rPr>
+          <w:rFonts w:ascii="Playfair Display" w:cs="Playfair Display" w:eastAsia="Playfair Display" w:hAnsi="Playfair Display"/>
+        </w:rPr>
+      </w:pPr>
+      <w:r>
+        <w:rPr>
+          <w:rFonts w:ascii="Playfair Display" w:cs="Playfair Display" w:eastAsia="Playfair Display" w:hAnsi="Playfair Display"/>
+          <w:rtl w:val="0"/>
+        </w:rPr>
+        <w:t xml:space="preserve">As a user, I want the web app to  display the campus map so I can mark exactly where I have lost or found an  item. [3 SP] [5 hours]</w:t>
       </w:r>
     </w:p>
     <w:p>
@@ -884,6 +898,11 @@
         </w:rPr>
         <w:t xml:space="preserve">SPRINT 2</w:t>
       </w:r>
+      <w:r>
+        <w:rPr>
+          <w:rtl w:val="0"/>
+        </w:rPr>
+      </w:r>
     </w:p>
     <w:p>
       <w:pPr>
@@ -899,7 +918,7 @@
           <w:rFonts w:ascii="Playfair Display" w:cs="Playfair Display" w:eastAsia="Playfair Display" w:hAnsi="Playfair Display"/>
           <w:rtl w:val="0"/>
         </w:rPr>
-        <w:t xml:space="preserve">As a developer, I want to display the campus map so users who have lost or found an item can mark exactly where they have lost or found that item. [3 SP] [5 hours]</w:t>
+        <w:t xml:space="preserve">As a person who has found an item, I want to create a pin on the campus map that represents the location of where I found the item so that other users can tell whether or not the lost item is theirs. [3 SP] [5 hours]</w:t>
       </w:r>
     </w:p>
     <w:p>
@@ -916,7 +935,7 @@
           <w:rFonts w:ascii="Playfair Display" w:cs="Playfair Display" w:eastAsia="Playfair Display" w:hAnsi="Playfair Display"/>
           <w:rtl w:val="0"/>
         </w:rPr>
-        <w:t xml:space="preserve">As a person who has found an item, I want to create a pin on the campus map that represents the location of where I found the item so that other users can tell whether or not the lost item is theirs. [3 SP] [5 hours]</w:t>
+        <w:t xml:space="preserve">As a person who has lost an item, I want to create a pin on the campus map that represents the location of where I lost the item so that users who find my item can tell that it is my item. [0 SP] [0 hours]</w:t>
       </w:r>
     </w:p>
     <w:p>
@@ -933,7 +952,7 @@
           <w:rFonts w:ascii="Playfair Display" w:cs="Playfair Display" w:eastAsia="Playfair Display" w:hAnsi="Playfair Display"/>
           <w:rtl w:val="0"/>
         </w:rPr>
-        <w:t xml:space="preserve">As a person who has lost an item, I want to create a pin on the campus map that represents the location of where I lost the item so that users who find my item can tell that it is my item. [0 SP] [0 hours]</w:t>
+        <w:t xml:space="preserve">As a developer, I want the initial map to only show grouped pins representing various areas (that can be expanded to show all of the individual pins limited to that area) so that the view of the map at any time is less cluttered.  [3 SP] [5 hours]</w:t>
       </w:r>
     </w:p>
     <w:p>
@@ -950,12 +969,7 @@
           <w:rFonts w:ascii="Playfair Display" w:cs="Playfair Display" w:eastAsia="Playfair Display" w:hAnsi="Playfair Display"/>
           <w:rtl w:val="0"/>
         </w:rPr>
-        <w:t xml:space="preserve">As a developer, I want the initial map to only show grouped pins representing various areas (that can be expanded to show all of the individual pins limited to that area) so that the view of the map at any time is less cluttered.  [3 SP] [5 hours]</w:t>
-      </w:r>
-      <w:r>
-        <w:rPr>
-          <w:rtl w:val="0"/>
-        </w:rPr>
+        <w:t xml:space="preserve">As a person who has lost an item, I want to be able to zoom in on certain areas of the map so that I can better visualize whether or not any of the nearby “Found” pins pertain to my lost item. [1 SP] [2 hours]</w:t>
       </w:r>
     </w:p>
     <w:p>
@@ -974,23 +988,6 @@
           <w:rtl w:val="0"/>
         </w:rPr>
         <w:t xml:space="preserve">SPRINT 3</w:t>
-      </w:r>
-    </w:p>
-    <w:p>
-      <w:pPr>
-        <w:numPr>
-          <w:ilvl w:val="1"/>
-          <w:numId w:val="3"/>
-        </w:numPr>
-        <w:ind w:left="1440" w:hanging="360"/>
-        <w:rPr/>
-      </w:pPr>
-      <w:r>
-        <w:rPr>
-          <w:rFonts w:ascii="Playfair Display" w:cs="Playfair Display" w:eastAsia="Playfair Display" w:hAnsi="Playfair Display"/>
-          <w:rtl w:val="0"/>
-        </w:rPr>
-        <w:t xml:space="preserve">As a person who has lost an item, I want to be able to zoom in on certain areas of the map so that I can better visualize whether or not any of the nearby “Found” pins pertain to my lost item. [1 SP] [2 hours]</w:t>
       </w:r>
     </w:p>
     <w:p>

</xml_diff>